<commit_message>
Atualizações dos diagrams;ADD diagram de contexto e maquinas de estado
</commit_message>
<xml_diff>
--- a/Mod. de trabalhos/Levantamento de requisitos funcionais.docx
+++ b/Mod. de trabalhos/Levantamento de requisitos funcionais.docx
@@ -98,24 +98,24 @@
       <w:tblPr>
         <w:tblStyle w:val="MediumGrid3-Accent2"/>
         <w:tblpPr w:leftFromText="180" w:rightFromText="180" w:vertAnchor="page" w:horzAnchor="page" w:tblpX="469" w:tblpY="2341"/>
-        <w:tblW w:w="11483" w:type="dxa"/>
+        <w:tblW w:w="11534" w:type="dxa"/>
         <w:tblLook w:val="04A0" w:firstRow="1" w:lastRow="0" w:firstColumn="1" w:lastColumn="0" w:noHBand="0" w:noVBand="1"/>
       </w:tblPr>
       <w:tblGrid>
-        <w:gridCol w:w="851"/>
-        <w:gridCol w:w="3686"/>
-        <w:gridCol w:w="4394"/>
-        <w:gridCol w:w="2552"/>
+        <w:gridCol w:w="855"/>
+        <w:gridCol w:w="3702"/>
+        <w:gridCol w:w="4414"/>
+        <w:gridCol w:w="2563"/>
       </w:tblGrid>
       <w:tr>
         <w:trPr>
           <w:cnfStyle w:val="100000000000" w:firstRow="1" w:lastRow="0" w:firstColumn="0" w:lastColumn="0" w:oddVBand="0" w:evenVBand="0" w:oddHBand="0" w:evenHBand="0" w:firstRowFirstColumn="0" w:firstRowLastColumn="0" w:lastRowFirstColumn="0" w:lastRowLastColumn="0"/>
-          <w:trHeight w:val="264"/>
+          <w:trHeight w:val="322"/>
         </w:trPr>
         <w:tc>
           <w:tcPr>
             <w:cnfStyle w:val="001000000000" w:firstRow="0" w:lastRow="0" w:firstColumn="1" w:lastColumn="0" w:oddVBand="0" w:evenVBand="0" w:oddHBand="0" w:evenHBand="0" w:firstRowFirstColumn="0" w:firstRowLastColumn="0" w:lastRowFirstColumn="0" w:lastRowLastColumn="0"/>
-            <w:tcW w:w="851" w:type="dxa"/>
+            <w:tcW w:w="855" w:type="dxa"/>
           </w:tcPr>
           <w:p>
             <w:pPr>
@@ -130,7 +130,7 @@
         </w:tc>
         <w:tc>
           <w:tcPr>
-            <w:tcW w:w="3686" w:type="dxa"/>
+            <w:tcW w:w="3702" w:type="dxa"/>
           </w:tcPr>
           <w:p>
             <w:pPr>
@@ -158,7 +158,7 @@
         </w:tc>
         <w:tc>
           <w:tcPr>
-            <w:tcW w:w="4394" w:type="dxa"/>
+            <w:tcW w:w="4414" w:type="dxa"/>
           </w:tcPr>
           <w:p>
             <w:pPr>
@@ -171,7 +171,7 @@
         </w:tc>
         <w:tc>
           <w:tcPr>
-            <w:tcW w:w="2552" w:type="dxa"/>
+            <w:tcW w:w="2563" w:type="dxa"/>
           </w:tcPr>
           <w:p>
             <w:pPr>
@@ -186,12 +186,12 @@
       <w:tr>
         <w:trPr>
           <w:cnfStyle w:val="000000100000" w:firstRow="0" w:lastRow="0" w:firstColumn="0" w:lastColumn="0" w:oddVBand="0" w:evenVBand="0" w:oddHBand="1" w:evenHBand="0" w:firstRowFirstColumn="0" w:firstRowLastColumn="0" w:lastRowFirstColumn="0" w:lastRowLastColumn="0"/>
-          <w:trHeight w:val="374"/>
+          <w:trHeight w:val="457"/>
         </w:trPr>
         <w:tc>
           <w:tcPr>
             <w:cnfStyle w:val="001000000000" w:firstRow="0" w:lastRow="0" w:firstColumn="1" w:lastColumn="0" w:oddVBand="0" w:evenVBand="0" w:oddHBand="0" w:evenHBand="0" w:firstRowFirstColumn="0" w:firstRowLastColumn="0" w:lastRowFirstColumn="0" w:lastRowLastColumn="0"/>
-            <w:tcW w:w="851" w:type="dxa"/>
+            <w:tcW w:w="855" w:type="dxa"/>
           </w:tcPr>
           <w:p>
             <w:r>
@@ -201,7 +201,7 @@
         </w:tc>
         <w:tc>
           <w:tcPr>
-            <w:tcW w:w="3686" w:type="dxa"/>
+            <w:tcW w:w="3702" w:type="dxa"/>
           </w:tcPr>
           <w:p>
             <w:pPr>
@@ -230,13 +230,45 @@
                 <w:sz w:val="20"/>
                 <w:szCs w:val="20"/>
               </w:rPr>
-              <w:t xml:space="preserve"> geral do site (Home page).</w:t>
-            </w:r>
-          </w:p>
-        </w:tc>
-        <w:tc>
-          <w:tcPr>
-            <w:tcW w:w="4394" w:type="dxa"/>
+              <w:t xml:space="preserve"> geral do site (</w:t>
+            </w:r>
+            <w:proofErr w:type="spellStart"/>
+            <w:r>
+              <w:rPr>
+                <w:sz w:val="20"/>
+                <w:szCs w:val="20"/>
+              </w:rPr>
+              <w:t>Home</w:t>
+            </w:r>
+            <w:proofErr w:type="spellEnd"/>
+            <w:r>
+              <w:rPr>
+                <w:sz w:val="20"/>
+                <w:szCs w:val="20"/>
+              </w:rPr>
+              <w:t xml:space="preserve"> </w:t>
+            </w:r>
+            <w:proofErr w:type="spellStart"/>
+            <w:r>
+              <w:rPr>
+                <w:sz w:val="20"/>
+                <w:szCs w:val="20"/>
+              </w:rPr>
+              <w:t>page</w:t>
+            </w:r>
+            <w:proofErr w:type="spellEnd"/>
+            <w:r>
+              <w:rPr>
+                <w:sz w:val="20"/>
+                <w:szCs w:val="20"/>
+              </w:rPr>
+              <w:t>).</w:t>
+            </w:r>
+          </w:p>
+        </w:tc>
+        <w:tc>
+          <w:tcPr>
+            <w:tcW w:w="4414" w:type="dxa"/>
           </w:tcPr>
           <w:p>
             <w:pPr>
@@ -300,13 +332,36 @@
                 <w:sz w:val="20"/>
                 <w:szCs w:val="20"/>
               </w:rPr>
-              <w:t>relativamente aos perfis e objetivos da equipa e as funcionalidades existentes na plataforma.</w:t>
-            </w:r>
-          </w:p>
-        </w:tc>
-        <w:tc>
-          <w:tcPr>
-            <w:tcW w:w="2552" w:type="dxa"/>
+              <w:t>relativamente aos perfis e objetivos da equipa e as funcionalidades existentes na plataforma</w:t>
+            </w:r>
+            <w:r>
+              <w:rPr>
+                <w:sz w:val="20"/>
+                <w:szCs w:val="20"/>
+              </w:rPr>
+              <w:t xml:space="preserve"> de acordo ao grau de hierarquia dos </w:t>
+            </w:r>
+            <w:proofErr w:type="spellStart"/>
+            <w:r>
+              <w:rPr>
+                <w:sz w:val="20"/>
+                <w:szCs w:val="20"/>
+              </w:rPr>
+              <w:t>key-users</w:t>
+            </w:r>
+            <w:proofErr w:type="spellEnd"/>
+            <w:r>
+              <w:rPr>
+                <w:sz w:val="20"/>
+                <w:szCs w:val="20"/>
+              </w:rPr>
+              <w:t>.</w:t>
+            </w:r>
+          </w:p>
+        </w:tc>
+        <w:tc>
+          <w:tcPr>
+            <w:tcW w:w="2563" w:type="dxa"/>
           </w:tcPr>
           <w:p>
             <w:pPr>
@@ -320,12 +375,12 @@
       </w:tr>
       <w:tr>
         <w:trPr>
-          <w:trHeight w:val="364"/>
+          <w:trHeight w:val="444"/>
         </w:trPr>
         <w:tc>
           <w:tcPr>
             <w:cnfStyle w:val="001000000000" w:firstRow="0" w:lastRow="0" w:firstColumn="1" w:lastColumn="0" w:oddVBand="0" w:evenVBand="0" w:oddHBand="0" w:evenHBand="0" w:firstRowFirstColumn="0" w:firstRowLastColumn="0" w:lastRowFirstColumn="0" w:lastRowLastColumn="0"/>
-            <w:tcW w:w="851" w:type="dxa"/>
+            <w:tcW w:w="855" w:type="dxa"/>
           </w:tcPr>
           <w:p>
             <w:r>
@@ -335,7 +390,7 @@
         </w:tc>
         <w:tc>
           <w:tcPr>
-            <w:tcW w:w="3686" w:type="dxa"/>
+            <w:tcW w:w="3702" w:type="dxa"/>
           </w:tcPr>
           <w:p>
             <w:pPr>
@@ -356,7 +411,7 @@
         </w:tc>
         <w:tc>
           <w:tcPr>
-            <w:tcW w:w="4394" w:type="dxa"/>
+            <w:tcW w:w="4414" w:type="dxa"/>
           </w:tcPr>
           <w:p>
             <w:pPr>
@@ -377,7 +432,7 @@
         </w:tc>
         <w:tc>
           <w:tcPr>
-            <w:tcW w:w="2552" w:type="dxa"/>
+            <w:tcW w:w="2563" w:type="dxa"/>
           </w:tcPr>
           <w:p>
             <w:pPr>
@@ -392,11 +447,12 @@
       <w:tr>
         <w:trPr>
           <w:cnfStyle w:val="000000100000" w:firstRow="0" w:lastRow="0" w:firstColumn="0" w:lastColumn="0" w:oddVBand="0" w:evenVBand="0" w:oddHBand="1" w:evenHBand="0" w:firstRowFirstColumn="0" w:firstRowLastColumn="0" w:lastRowFirstColumn="0" w:lastRowLastColumn="0"/>
+          <w:trHeight w:val="176"/>
         </w:trPr>
         <w:tc>
           <w:tcPr>
             <w:cnfStyle w:val="001000000000" w:firstRow="0" w:lastRow="0" w:firstColumn="1" w:lastColumn="0" w:oddVBand="0" w:evenVBand="0" w:oddHBand="0" w:evenHBand="0" w:firstRowFirstColumn="0" w:firstRowLastColumn="0" w:lastRowFirstColumn="0" w:lastRowLastColumn="0"/>
-            <w:tcW w:w="851" w:type="dxa"/>
+            <w:tcW w:w="855" w:type="dxa"/>
           </w:tcPr>
           <w:p>
             <w:r>
@@ -406,7 +462,7 @@
         </w:tc>
         <w:tc>
           <w:tcPr>
-            <w:tcW w:w="3686" w:type="dxa"/>
+            <w:tcW w:w="3702" w:type="dxa"/>
           </w:tcPr>
           <w:p>
             <w:pPr>
@@ -427,7 +483,7 @@
         </w:tc>
         <w:tc>
           <w:tcPr>
-            <w:tcW w:w="4394" w:type="dxa"/>
+            <w:tcW w:w="4414" w:type="dxa"/>
           </w:tcPr>
           <w:p>
             <w:pPr>
@@ -448,7 +504,7 @@
         </w:tc>
         <w:tc>
           <w:tcPr>
-            <w:tcW w:w="2552" w:type="dxa"/>
+            <w:tcW w:w="2563" w:type="dxa"/>
           </w:tcPr>
           <w:p>
             <w:pPr>
@@ -461,10 +517,13 @@
         </w:tc>
       </w:tr>
       <w:tr>
+        <w:trPr>
+          <w:trHeight w:val="176"/>
+        </w:trPr>
         <w:tc>
           <w:tcPr>
             <w:cnfStyle w:val="001000000000" w:firstRow="0" w:lastRow="0" w:firstColumn="1" w:lastColumn="0" w:oddVBand="0" w:evenVBand="0" w:oddHBand="0" w:evenHBand="0" w:firstRowFirstColumn="0" w:firstRowLastColumn="0" w:lastRowFirstColumn="0" w:lastRowLastColumn="0"/>
-            <w:tcW w:w="851" w:type="dxa"/>
+            <w:tcW w:w="855" w:type="dxa"/>
           </w:tcPr>
           <w:p>
             <w:r>
@@ -474,7 +533,7 @@
         </w:tc>
         <w:tc>
           <w:tcPr>
-            <w:tcW w:w="3686" w:type="dxa"/>
+            <w:tcW w:w="3702" w:type="dxa"/>
           </w:tcPr>
           <w:p>
             <w:pPr>
@@ -503,7 +562,49 @@
                 <w:sz w:val="20"/>
                 <w:szCs w:val="20"/>
               </w:rPr>
-              <w:t>a lista de treinos realizados</w:t>
+              <w:t xml:space="preserve">a lista de </w:t>
+            </w:r>
+            <w:r>
+              <w:rPr>
+                <w:sz w:val="20"/>
+                <w:szCs w:val="20"/>
+              </w:rPr>
+              <w:t xml:space="preserve"> plano</w:t>
+            </w:r>
+            <w:r>
+              <w:rPr>
+                <w:sz w:val="20"/>
+                <w:szCs w:val="20"/>
+              </w:rPr>
+              <w:t>s</w:t>
+            </w:r>
+            <w:r>
+              <w:rPr>
+                <w:sz w:val="20"/>
+                <w:szCs w:val="20"/>
+              </w:rPr>
+              <w:t xml:space="preserve"> de </w:t>
+            </w:r>
+            <w:r>
+              <w:rPr>
+                <w:sz w:val="20"/>
+                <w:szCs w:val="20"/>
+              </w:rPr>
+              <w:t>treinos</w:t>
+            </w:r>
+            <w:r>
+              <w:rPr>
+                <w:sz w:val="20"/>
+                <w:szCs w:val="20"/>
+              </w:rPr>
+              <w:t>(exercícios)</w:t>
+            </w:r>
+            <w:r>
+              <w:rPr>
+                <w:sz w:val="20"/>
+                <w:szCs w:val="20"/>
+              </w:rPr>
+              <w:t xml:space="preserve"> realizados</w:t>
             </w:r>
             <w:r>
               <w:rPr>
@@ -516,7 +617,7 @@
         </w:tc>
         <w:tc>
           <w:tcPr>
-            <w:tcW w:w="4394" w:type="dxa"/>
+            <w:tcW w:w="4414" w:type="dxa"/>
           </w:tcPr>
           <w:p>
             <w:pPr>
@@ -545,13 +646,27 @@
                 <w:sz w:val="20"/>
                 <w:szCs w:val="20"/>
               </w:rPr>
-              <w:t xml:space="preserve"> os treinos que realizou.</w:t>
-            </w:r>
-          </w:p>
-        </w:tc>
-        <w:tc>
-          <w:tcPr>
-            <w:tcW w:w="2552" w:type="dxa"/>
+              <w:t xml:space="preserve"> os </w:t>
+            </w:r>
+            <w:r>
+              <w:rPr>
+                <w:sz w:val="20"/>
+                <w:szCs w:val="20"/>
+              </w:rPr>
+              <w:t xml:space="preserve">planos de </w:t>
+            </w:r>
+            <w:r>
+              <w:rPr>
+                <w:sz w:val="20"/>
+                <w:szCs w:val="20"/>
+              </w:rPr>
+              <w:t>treinos que realizou.</w:t>
+            </w:r>
+          </w:p>
+        </w:tc>
+        <w:tc>
+          <w:tcPr>
+            <w:tcW w:w="2563" w:type="dxa"/>
           </w:tcPr>
           <w:p>
             <w:pPr>
@@ -566,11 +681,12 @@
       <w:tr>
         <w:trPr>
           <w:cnfStyle w:val="000000100000" w:firstRow="0" w:lastRow="0" w:firstColumn="0" w:lastColumn="0" w:oddVBand="0" w:evenVBand="0" w:oddHBand="1" w:evenHBand="0" w:firstRowFirstColumn="0" w:firstRowLastColumn="0" w:lastRowFirstColumn="0" w:lastRowLastColumn="0"/>
+          <w:trHeight w:val="176"/>
         </w:trPr>
         <w:tc>
           <w:tcPr>
             <w:cnfStyle w:val="001000000000" w:firstRow="0" w:lastRow="0" w:firstColumn="1" w:lastColumn="0" w:oddVBand="0" w:evenVBand="0" w:oddHBand="0" w:evenHBand="0" w:firstRowFirstColumn="0" w:firstRowLastColumn="0" w:lastRowFirstColumn="0" w:lastRowLastColumn="0"/>
-            <w:tcW w:w="851" w:type="dxa"/>
+            <w:tcW w:w="855" w:type="dxa"/>
           </w:tcPr>
           <w:p>
             <w:r>
@@ -580,7 +696,7 @@
         </w:tc>
         <w:tc>
           <w:tcPr>
-            <w:tcW w:w="3686" w:type="dxa"/>
+            <w:tcW w:w="3702" w:type="dxa"/>
           </w:tcPr>
           <w:p>
             <w:pPr>
@@ -595,14 +711,28 @@
                 <w:sz w:val="20"/>
                 <w:szCs w:val="20"/>
               </w:rPr>
-              <w:t>Efetuar  e enviar u</w:t>
-            </w:r>
-            <w:r>
-              <w:rPr>
-                <w:sz w:val="20"/>
-                <w:szCs w:val="20"/>
-              </w:rPr>
-              <w:t>m comentário sobre o treino</w:t>
+              <w:t>Efetuar  e enviar</w:t>
+            </w:r>
+            <w:r>
+              <w:rPr>
+                <w:sz w:val="20"/>
+                <w:szCs w:val="20"/>
+              </w:rPr>
+              <w:t xml:space="preserve"> comentário</w:t>
+            </w:r>
+            <w:r>
+              <w:rPr>
+                <w:sz w:val="20"/>
+                <w:szCs w:val="20"/>
+              </w:rPr>
+              <w:t>s</w:t>
+            </w:r>
+            <w:r>
+              <w:rPr>
+                <w:sz w:val="20"/>
+                <w:szCs w:val="20"/>
+              </w:rPr>
+              <w:t xml:space="preserve"> sobre o treino</w:t>
             </w:r>
             <w:r>
               <w:rPr>
@@ -615,7 +745,7 @@
         </w:tc>
         <w:tc>
           <w:tcPr>
-            <w:tcW w:w="4394" w:type="dxa"/>
+            <w:tcW w:w="4414" w:type="dxa"/>
           </w:tcPr>
           <w:p>
             <w:pPr>
@@ -630,13 +760,41 @@
                 <w:sz w:val="20"/>
                 <w:szCs w:val="20"/>
               </w:rPr>
-              <w:t>O sistema deverá permitir ao utilizador, a realizar um comentário do treino que fez e enviar o mesmo.</w:t>
-            </w:r>
-          </w:p>
-        </w:tc>
-        <w:tc>
-          <w:tcPr>
-            <w:tcW w:w="2552" w:type="dxa"/>
+              <w:t>O sistema deverá permi</w:t>
+            </w:r>
+            <w:r>
+              <w:rPr>
+                <w:sz w:val="20"/>
+                <w:szCs w:val="20"/>
+              </w:rPr>
+              <w:t xml:space="preserve">tir ao utilizador, a realizar </w:t>
+            </w:r>
+            <w:r>
+              <w:rPr>
+                <w:sz w:val="20"/>
+                <w:szCs w:val="20"/>
+              </w:rPr>
+              <w:t xml:space="preserve"> comentário</w:t>
+            </w:r>
+            <w:r>
+              <w:rPr>
+                <w:sz w:val="20"/>
+                <w:szCs w:val="20"/>
+              </w:rPr>
+              <w:t>s</w:t>
+            </w:r>
+            <w:r>
+              <w:rPr>
+                <w:sz w:val="20"/>
+                <w:szCs w:val="20"/>
+              </w:rPr>
+              <w:t xml:space="preserve"> do treino que fez e enviar o mesmo.</w:t>
+            </w:r>
+          </w:p>
+        </w:tc>
+        <w:tc>
+          <w:tcPr>
+            <w:tcW w:w="2563" w:type="dxa"/>
           </w:tcPr>
           <w:p>
             <w:pPr>
@@ -649,10 +807,13 @@
         </w:tc>
       </w:tr>
       <w:tr>
+        <w:trPr>
+          <w:trHeight w:val="176"/>
+        </w:trPr>
         <w:tc>
           <w:tcPr>
             <w:cnfStyle w:val="001000000000" w:firstRow="0" w:lastRow="0" w:firstColumn="1" w:lastColumn="0" w:oddVBand="0" w:evenVBand="0" w:oddHBand="0" w:evenHBand="0" w:firstRowFirstColumn="0" w:firstRowLastColumn="0" w:lastRowFirstColumn="0" w:lastRowLastColumn="0"/>
-            <w:tcW w:w="851" w:type="dxa"/>
+            <w:tcW w:w="855" w:type="dxa"/>
           </w:tcPr>
           <w:p>
             <w:r>
@@ -662,7 +823,7 @@
         </w:tc>
         <w:tc>
           <w:tcPr>
-            <w:tcW w:w="3686" w:type="dxa"/>
+            <w:tcW w:w="3702" w:type="dxa"/>
           </w:tcPr>
           <w:p>
             <w:pPr>
@@ -683,7 +844,7 @@
         </w:tc>
         <w:tc>
           <w:tcPr>
-            <w:tcW w:w="4394" w:type="dxa"/>
+            <w:tcW w:w="4414" w:type="dxa"/>
           </w:tcPr>
           <w:p>
             <w:pPr>
@@ -704,7 +865,7 @@
         </w:tc>
         <w:tc>
           <w:tcPr>
-            <w:tcW w:w="2552" w:type="dxa"/>
+            <w:tcW w:w="2563" w:type="dxa"/>
           </w:tcPr>
           <w:p>
             <w:pPr>
@@ -722,11 +883,12 @@
       <w:tr>
         <w:trPr>
           <w:cnfStyle w:val="000000100000" w:firstRow="0" w:lastRow="0" w:firstColumn="0" w:lastColumn="0" w:oddVBand="0" w:evenVBand="0" w:oddHBand="1" w:evenHBand="0" w:firstRowFirstColumn="0" w:firstRowLastColumn="0" w:lastRowFirstColumn="0" w:lastRowLastColumn="0"/>
+          <w:trHeight w:val="176"/>
         </w:trPr>
         <w:tc>
           <w:tcPr>
             <w:cnfStyle w:val="001000000000" w:firstRow="0" w:lastRow="0" w:firstColumn="1" w:lastColumn="0" w:oddVBand="0" w:evenVBand="0" w:oddHBand="0" w:evenHBand="0" w:firstRowFirstColumn="0" w:firstRowLastColumn="0" w:lastRowFirstColumn="0" w:lastRowLastColumn="0"/>
-            <w:tcW w:w="851" w:type="dxa"/>
+            <w:tcW w:w="855" w:type="dxa"/>
           </w:tcPr>
           <w:p>
             <w:r>
@@ -736,7 +898,7 @@
         </w:tc>
         <w:tc>
           <w:tcPr>
-            <w:tcW w:w="3686" w:type="dxa"/>
+            <w:tcW w:w="3702" w:type="dxa"/>
           </w:tcPr>
           <w:p>
             <w:pPr>
@@ -757,7 +919,7 @@
         </w:tc>
         <w:tc>
           <w:tcPr>
-            <w:tcW w:w="4394" w:type="dxa"/>
+            <w:tcW w:w="4414" w:type="dxa"/>
           </w:tcPr>
           <w:p>
             <w:pPr>
@@ -778,23 +940,29 @@
         </w:tc>
         <w:tc>
           <w:tcPr>
-            <w:tcW w:w="2552" w:type="dxa"/>
+            <w:tcW w:w="2563" w:type="dxa"/>
           </w:tcPr>
           <w:p>
             <w:pPr>
               <w:cnfStyle w:val="000000100000" w:firstRow="0" w:lastRow="0" w:firstColumn="0" w:lastColumn="0" w:oddVBand="0" w:evenVBand="0" w:oddHBand="1" w:evenHBand="0" w:firstRowFirstColumn="0" w:firstRowLastColumn="0" w:lastRowFirstColumn="0" w:lastRowLastColumn="0"/>
             </w:pPr>
             <w:r>
-              <w:t xml:space="preserve">                    M</w:t>
+              <w:t xml:space="preserve">                    </w:t>
+            </w:r>
+            <w:r>
+              <w:t>B</w:t>
             </w:r>
           </w:p>
         </w:tc>
       </w:tr>
       <w:tr>
+        <w:trPr>
+          <w:trHeight w:val="176"/>
+        </w:trPr>
         <w:tc>
           <w:tcPr>
             <w:cnfStyle w:val="001000000000" w:firstRow="0" w:lastRow="0" w:firstColumn="1" w:lastColumn="0" w:oddVBand="0" w:evenVBand="0" w:oddHBand="0" w:evenHBand="0" w:firstRowFirstColumn="0" w:firstRowLastColumn="0" w:lastRowFirstColumn="0" w:lastRowLastColumn="0"/>
-            <w:tcW w:w="851" w:type="dxa"/>
+            <w:tcW w:w="855" w:type="dxa"/>
           </w:tcPr>
           <w:p>
             <w:r>
@@ -804,7 +972,7 @@
         </w:tc>
         <w:tc>
           <w:tcPr>
-            <w:tcW w:w="3686" w:type="dxa"/>
+            <w:tcW w:w="3702" w:type="dxa"/>
           </w:tcPr>
           <w:p>
             <w:pPr>
@@ -825,7 +993,7 @@
         </w:tc>
         <w:tc>
           <w:tcPr>
-            <w:tcW w:w="4394" w:type="dxa"/>
+            <w:tcW w:w="4414" w:type="dxa"/>
           </w:tcPr>
           <w:p>
             <w:pPr>
@@ -846,14 +1014,17 @@
         </w:tc>
         <w:tc>
           <w:tcPr>
-            <w:tcW w:w="2552" w:type="dxa"/>
+            <w:tcW w:w="2563" w:type="dxa"/>
           </w:tcPr>
           <w:p>
             <w:pPr>
               <w:cnfStyle w:val="000000000000" w:firstRow="0" w:lastRow="0" w:firstColumn="0" w:lastColumn="0" w:oddVBand="0" w:evenVBand="0" w:oddHBand="0" w:evenHBand="0" w:firstRowFirstColumn="0" w:firstRowLastColumn="0" w:lastRowFirstColumn="0" w:lastRowLastColumn="0"/>
             </w:pPr>
             <w:r>
-              <w:t xml:space="preserve">                    M</w:t>
+              <w:t xml:space="preserve">                    </w:t>
+            </w:r>
+            <w:r>
+              <w:t>B</w:t>
             </w:r>
           </w:p>
         </w:tc>
@@ -861,11 +1032,12 @@
       <w:tr>
         <w:trPr>
           <w:cnfStyle w:val="000000100000" w:firstRow="0" w:lastRow="0" w:firstColumn="0" w:lastColumn="0" w:oddVBand="0" w:evenVBand="0" w:oddHBand="1" w:evenHBand="0" w:firstRowFirstColumn="0" w:firstRowLastColumn="0" w:lastRowFirstColumn="0" w:lastRowLastColumn="0"/>
+          <w:trHeight w:val="176"/>
         </w:trPr>
         <w:tc>
           <w:tcPr>
             <w:cnfStyle w:val="001000000000" w:firstRow="0" w:lastRow="0" w:firstColumn="1" w:lastColumn="0" w:oddVBand="0" w:evenVBand="0" w:oddHBand="0" w:evenHBand="0" w:firstRowFirstColumn="0" w:firstRowLastColumn="0" w:lastRowFirstColumn="0" w:lastRowLastColumn="0"/>
-            <w:tcW w:w="851" w:type="dxa"/>
+            <w:tcW w:w="855" w:type="dxa"/>
           </w:tcPr>
           <w:p>
             <w:r>
@@ -875,7 +1047,7 @@
         </w:tc>
         <w:tc>
           <w:tcPr>
-            <w:tcW w:w="3686" w:type="dxa"/>
+            <w:tcW w:w="3702" w:type="dxa"/>
           </w:tcPr>
           <w:p>
             <w:pPr>
@@ -896,7 +1068,7 @@
         </w:tc>
         <w:tc>
           <w:tcPr>
-            <w:tcW w:w="4394" w:type="dxa"/>
+            <w:tcW w:w="4414" w:type="dxa"/>
           </w:tcPr>
           <w:p>
             <w:pPr>
@@ -917,23 +1089,29 @@
         </w:tc>
         <w:tc>
           <w:tcPr>
-            <w:tcW w:w="2552" w:type="dxa"/>
+            <w:tcW w:w="2563" w:type="dxa"/>
           </w:tcPr>
           <w:p>
             <w:pPr>
               <w:cnfStyle w:val="000000100000" w:firstRow="0" w:lastRow="0" w:firstColumn="0" w:lastColumn="0" w:oddVBand="0" w:evenVBand="0" w:oddHBand="1" w:evenHBand="0" w:firstRowFirstColumn="0" w:firstRowLastColumn="0" w:lastRowFirstColumn="0" w:lastRowLastColumn="0"/>
             </w:pPr>
             <w:r>
-              <w:t xml:space="preserve">                    M</w:t>
+              <w:t xml:space="preserve">                    </w:t>
+            </w:r>
+            <w:r>
+              <w:t>B</w:t>
             </w:r>
           </w:p>
         </w:tc>
       </w:tr>
       <w:tr>
+        <w:trPr>
+          <w:trHeight w:val="176"/>
+        </w:trPr>
         <w:tc>
           <w:tcPr>
             <w:cnfStyle w:val="001000000000" w:firstRow="0" w:lastRow="0" w:firstColumn="1" w:lastColumn="0" w:oddVBand="0" w:evenVBand="0" w:oddHBand="0" w:evenHBand="0" w:firstRowFirstColumn="0" w:firstRowLastColumn="0" w:lastRowFirstColumn="0" w:lastRowLastColumn="0"/>
-            <w:tcW w:w="851" w:type="dxa"/>
+            <w:tcW w:w="855" w:type="dxa"/>
           </w:tcPr>
           <w:p>
             <w:r>
@@ -943,7 +1121,7 @@
         </w:tc>
         <w:tc>
           <w:tcPr>
-            <w:tcW w:w="3686" w:type="dxa"/>
+            <w:tcW w:w="3702" w:type="dxa"/>
           </w:tcPr>
           <w:p>
             <w:pPr>
@@ -964,7 +1142,7 @@
         </w:tc>
         <w:tc>
           <w:tcPr>
-            <w:tcW w:w="4394" w:type="dxa"/>
+            <w:tcW w:w="4414" w:type="dxa"/>
           </w:tcPr>
           <w:p>
             <w:pPr>
@@ -981,7 +1159,7 @@
         </w:tc>
         <w:tc>
           <w:tcPr>
-            <w:tcW w:w="2552" w:type="dxa"/>
+            <w:tcW w:w="2563" w:type="dxa"/>
           </w:tcPr>
           <w:p>
             <w:pPr>
@@ -996,11 +1174,12 @@
       <w:tr>
         <w:trPr>
           <w:cnfStyle w:val="000000100000" w:firstRow="0" w:lastRow="0" w:firstColumn="0" w:lastColumn="0" w:oddVBand="0" w:evenVBand="0" w:oddHBand="1" w:evenHBand="0" w:firstRowFirstColumn="0" w:firstRowLastColumn="0" w:lastRowFirstColumn="0" w:lastRowLastColumn="0"/>
+          <w:trHeight w:val="176"/>
         </w:trPr>
         <w:tc>
           <w:tcPr>
             <w:cnfStyle w:val="001000000000" w:firstRow="0" w:lastRow="0" w:firstColumn="1" w:lastColumn="0" w:oddVBand="0" w:evenVBand="0" w:oddHBand="0" w:evenHBand="0" w:firstRowFirstColumn="0" w:firstRowLastColumn="0" w:lastRowFirstColumn="0" w:lastRowLastColumn="0"/>
-            <w:tcW w:w="851" w:type="dxa"/>
+            <w:tcW w:w="855" w:type="dxa"/>
           </w:tcPr>
           <w:p>
             <w:r>
@@ -1010,7 +1189,7 @@
         </w:tc>
         <w:tc>
           <w:tcPr>
-            <w:tcW w:w="3686" w:type="dxa"/>
+            <w:tcW w:w="3702" w:type="dxa"/>
           </w:tcPr>
           <w:p>
             <w:pPr>
@@ -1031,7 +1210,7 @@
         </w:tc>
         <w:tc>
           <w:tcPr>
-            <w:tcW w:w="4394" w:type="dxa"/>
+            <w:tcW w:w="4414" w:type="dxa"/>
           </w:tcPr>
           <w:p>
             <w:pPr>
@@ -1052,7 +1231,7 @@
         </w:tc>
         <w:tc>
           <w:tcPr>
-            <w:tcW w:w="2552" w:type="dxa"/>
+            <w:tcW w:w="2563" w:type="dxa"/>
           </w:tcPr>
           <w:p>
             <w:pPr>
@@ -1065,10 +1244,13 @@
         </w:tc>
       </w:tr>
       <w:tr>
+        <w:trPr>
+          <w:trHeight w:val="176"/>
+        </w:trPr>
         <w:tc>
           <w:tcPr>
             <w:cnfStyle w:val="001000000000" w:firstRow="0" w:lastRow="0" w:firstColumn="1" w:lastColumn="0" w:oddVBand="0" w:evenVBand="0" w:oddHBand="0" w:evenHBand="0" w:firstRowFirstColumn="0" w:firstRowLastColumn="0" w:lastRowFirstColumn="0" w:lastRowLastColumn="0"/>
-            <w:tcW w:w="851" w:type="dxa"/>
+            <w:tcW w:w="855" w:type="dxa"/>
           </w:tcPr>
           <w:p>
             <w:r>
@@ -1078,7 +1260,7 @@
         </w:tc>
         <w:tc>
           <w:tcPr>
-            <w:tcW w:w="3686" w:type="dxa"/>
+            <w:tcW w:w="3702" w:type="dxa"/>
           </w:tcPr>
           <w:p>
             <w:pPr>
@@ -1099,7 +1281,7 @@
         </w:tc>
         <w:tc>
           <w:tcPr>
-            <w:tcW w:w="4394" w:type="dxa"/>
+            <w:tcW w:w="4414" w:type="dxa"/>
           </w:tcPr>
           <w:p>
             <w:pPr>
@@ -1120,7 +1302,7 @@
         </w:tc>
         <w:tc>
           <w:tcPr>
-            <w:tcW w:w="2552" w:type="dxa"/>
+            <w:tcW w:w="2563" w:type="dxa"/>
           </w:tcPr>
           <w:p>
             <w:pPr>
@@ -1135,11 +1317,12 @@
       <w:tr>
         <w:trPr>
           <w:cnfStyle w:val="000000100000" w:firstRow="0" w:lastRow="0" w:firstColumn="0" w:lastColumn="0" w:oddVBand="0" w:evenVBand="0" w:oddHBand="1" w:evenHBand="0" w:firstRowFirstColumn="0" w:firstRowLastColumn="0" w:lastRowFirstColumn="0" w:lastRowLastColumn="0"/>
+          <w:trHeight w:val="176"/>
         </w:trPr>
         <w:tc>
           <w:tcPr>
             <w:cnfStyle w:val="001000000000" w:firstRow="0" w:lastRow="0" w:firstColumn="1" w:lastColumn="0" w:oddVBand="0" w:evenVBand="0" w:oddHBand="0" w:evenHBand="0" w:firstRowFirstColumn="0" w:firstRowLastColumn="0" w:lastRowFirstColumn="0" w:lastRowLastColumn="0"/>
-            <w:tcW w:w="851" w:type="dxa"/>
+            <w:tcW w:w="855" w:type="dxa"/>
           </w:tcPr>
           <w:p>
             <w:r>
@@ -1149,7 +1332,7 @@
         </w:tc>
         <w:tc>
           <w:tcPr>
-            <w:tcW w:w="3686" w:type="dxa"/>
+            <w:tcW w:w="3702" w:type="dxa"/>
           </w:tcPr>
           <w:p>
             <w:pPr>
@@ -1170,7 +1353,7 @@
         </w:tc>
         <w:tc>
           <w:tcPr>
-            <w:tcW w:w="4394" w:type="dxa"/>
+            <w:tcW w:w="4414" w:type="dxa"/>
           </w:tcPr>
           <w:p>
             <w:pPr>
@@ -1191,7 +1374,7 @@
         </w:tc>
         <w:tc>
           <w:tcPr>
-            <w:tcW w:w="2552" w:type="dxa"/>
+            <w:tcW w:w="2563" w:type="dxa"/>
           </w:tcPr>
           <w:p>
             <w:pPr>
@@ -1207,10 +1390,13 @@
         </w:tc>
       </w:tr>
       <w:tr>
+        <w:trPr>
+          <w:trHeight w:val="176"/>
+        </w:trPr>
         <w:tc>
           <w:tcPr>
             <w:cnfStyle w:val="001000000000" w:firstRow="0" w:lastRow="0" w:firstColumn="1" w:lastColumn="0" w:oddVBand="0" w:evenVBand="0" w:oddHBand="0" w:evenHBand="0" w:firstRowFirstColumn="0" w:firstRowLastColumn="0" w:lastRowFirstColumn="0" w:lastRowLastColumn="0"/>
-            <w:tcW w:w="851" w:type="dxa"/>
+            <w:tcW w:w="855" w:type="dxa"/>
           </w:tcPr>
           <w:p>
             <w:r>
@@ -1220,7 +1406,7 @@
         </w:tc>
         <w:tc>
           <w:tcPr>
-            <w:tcW w:w="3686" w:type="dxa"/>
+            <w:tcW w:w="3702" w:type="dxa"/>
           </w:tcPr>
           <w:p>
             <w:pPr>
@@ -1241,7 +1427,7 @@
         </w:tc>
         <w:tc>
           <w:tcPr>
-            <w:tcW w:w="4394" w:type="dxa"/>
+            <w:tcW w:w="4414" w:type="dxa"/>
           </w:tcPr>
           <w:p>
             <w:pPr>
@@ -1278,7 +1464,7 @@
         </w:tc>
         <w:tc>
           <w:tcPr>
-            <w:tcW w:w="2552" w:type="dxa"/>
+            <w:tcW w:w="2563" w:type="dxa"/>
           </w:tcPr>
           <w:p>
             <w:pPr>
@@ -1293,11 +1479,12 @@
       <w:tr>
         <w:trPr>
           <w:cnfStyle w:val="000000100000" w:firstRow="0" w:lastRow="0" w:firstColumn="0" w:lastColumn="0" w:oddVBand="0" w:evenVBand="0" w:oddHBand="1" w:evenHBand="0" w:firstRowFirstColumn="0" w:firstRowLastColumn="0" w:lastRowFirstColumn="0" w:lastRowLastColumn="0"/>
+          <w:trHeight w:val="176"/>
         </w:trPr>
         <w:tc>
           <w:tcPr>
             <w:cnfStyle w:val="001000000000" w:firstRow="0" w:lastRow="0" w:firstColumn="1" w:lastColumn="0" w:oddVBand="0" w:evenVBand="0" w:oddHBand="0" w:evenHBand="0" w:firstRowFirstColumn="0" w:firstRowLastColumn="0" w:lastRowFirstColumn="0" w:lastRowLastColumn="0"/>
-            <w:tcW w:w="851" w:type="dxa"/>
+            <w:tcW w:w="855" w:type="dxa"/>
           </w:tcPr>
           <w:p>
             <w:r>
@@ -1307,7 +1494,7 @@
         </w:tc>
         <w:tc>
           <w:tcPr>
-            <w:tcW w:w="3686" w:type="dxa"/>
+            <w:tcW w:w="3702" w:type="dxa"/>
           </w:tcPr>
           <w:p>
             <w:pPr>
@@ -1328,7 +1515,7 @@
         </w:tc>
         <w:tc>
           <w:tcPr>
-            <w:tcW w:w="4394" w:type="dxa"/>
+            <w:tcW w:w="4414" w:type="dxa"/>
           </w:tcPr>
           <w:p>
             <w:pPr>
@@ -1349,7 +1536,7 @@
         </w:tc>
         <w:tc>
           <w:tcPr>
-            <w:tcW w:w="2552" w:type="dxa"/>
+            <w:tcW w:w="2563" w:type="dxa"/>
           </w:tcPr>
           <w:p>
             <w:pPr>
@@ -1362,10 +1549,13 @@
         </w:tc>
       </w:tr>
       <w:tr>
+        <w:trPr>
+          <w:trHeight w:val="176"/>
+        </w:trPr>
         <w:tc>
           <w:tcPr>
             <w:cnfStyle w:val="001000000000" w:firstRow="0" w:lastRow="0" w:firstColumn="1" w:lastColumn="0" w:oddVBand="0" w:evenVBand="0" w:oddHBand="0" w:evenHBand="0" w:firstRowFirstColumn="0" w:firstRowLastColumn="0" w:lastRowFirstColumn="0" w:lastRowLastColumn="0"/>
-            <w:tcW w:w="851" w:type="dxa"/>
+            <w:tcW w:w="855" w:type="dxa"/>
           </w:tcPr>
           <w:p>
             <w:r>
@@ -1375,7 +1565,7 @@
         </w:tc>
         <w:tc>
           <w:tcPr>
-            <w:tcW w:w="3686" w:type="dxa"/>
+            <w:tcW w:w="3702" w:type="dxa"/>
           </w:tcPr>
           <w:p>
             <w:pPr>
@@ -1396,7 +1586,7 @@
         </w:tc>
         <w:tc>
           <w:tcPr>
-            <w:tcW w:w="4394" w:type="dxa"/>
+            <w:tcW w:w="4414" w:type="dxa"/>
           </w:tcPr>
           <w:p>
             <w:pPr>
@@ -1417,7 +1607,7 @@
         </w:tc>
         <w:tc>
           <w:tcPr>
-            <w:tcW w:w="2552" w:type="dxa"/>
+            <w:tcW w:w="2563" w:type="dxa"/>
           </w:tcPr>
           <w:p>
             <w:pPr>
@@ -1432,11 +1622,12 @@
       <w:tr>
         <w:trPr>
           <w:cnfStyle w:val="000000100000" w:firstRow="0" w:lastRow="0" w:firstColumn="0" w:lastColumn="0" w:oddVBand="0" w:evenVBand="0" w:oddHBand="1" w:evenHBand="0" w:firstRowFirstColumn="0" w:firstRowLastColumn="0" w:lastRowFirstColumn="0" w:lastRowLastColumn="0"/>
+          <w:trHeight w:val="176"/>
         </w:trPr>
         <w:tc>
           <w:tcPr>
             <w:cnfStyle w:val="001000000000" w:firstRow="0" w:lastRow="0" w:firstColumn="1" w:lastColumn="0" w:oddVBand="0" w:evenVBand="0" w:oddHBand="0" w:evenHBand="0" w:firstRowFirstColumn="0" w:firstRowLastColumn="0" w:lastRowFirstColumn="0" w:lastRowLastColumn="0"/>
-            <w:tcW w:w="851" w:type="dxa"/>
+            <w:tcW w:w="855" w:type="dxa"/>
           </w:tcPr>
           <w:p>
             <w:r>
@@ -1446,7 +1637,7 @@
         </w:tc>
         <w:tc>
           <w:tcPr>
-            <w:tcW w:w="3686" w:type="dxa"/>
+            <w:tcW w:w="3702" w:type="dxa"/>
           </w:tcPr>
           <w:p>
             <w:pPr>
@@ -1467,7 +1658,7 @@
         </w:tc>
         <w:tc>
           <w:tcPr>
-            <w:tcW w:w="4394" w:type="dxa"/>
+            <w:tcW w:w="4414" w:type="dxa"/>
           </w:tcPr>
           <w:p>
             <w:pPr>
@@ -1488,7 +1679,7 @@
         </w:tc>
         <w:tc>
           <w:tcPr>
-            <w:tcW w:w="2552" w:type="dxa"/>
+            <w:tcW w:w="2563" w:type="dxa"/>
           </w:tcPr>
           <w:p>
             <w:pPr>
@@ -1501,10 +1692,13 @@
         </w:tc>
       </w:tr>
       <w:tr>
+        <w:trPr>
+          <w:trHeight w:val="176"/>
+        </w:trPr>
         <w:tc>
           <w:tcPr>
             <w:cnfStyle w:val="001000000000" w:firstRow="0" w:lastRow="0" w:firstColumn="1" w:lastColumn="0" w:oddVBand="0" w:evenVBand="0" w:oddHBand="0" w:evenHBand="0" w:firstRowFirstColumn="0" w:firstRowLastColumn="0" w:lastRowFirstColumn="0" w:lastRowLastColumn="0"/>
-            <w:tcW w:w="851" w:type="dxa"/>
+            <w:tcW w:w="855" w:type="dxa"/>
           </w:tcPr>
           <w:p>
             <w:r>
@@ -1514,7 +1708,7 @@
         </w:tc>
         <w:tc>
           <w:tcPr>
-            <w:tcW w:w="3686" w:type="dxa"/>
+            <w:tcW w:w="3702" w:type="dxa"/>
           </w:tcPr>
           <w:p>
             <w:pPr>
@@ -1535,7 +1729,7 @@
         </w:tc>
         <w:tc>
           <w:tcPr>
-            <w:tcW w:w="4394" w:type="dxa"/>
+            <w:tcW w:w="4414" w:type="dxa"/>
           </w:tcPr>
           <w:p>
             <w:pPr>
@@ -1556,14 +1750,17 @@
         </w:tc>
         <w:tc>
           <w:tcPr>
-            <w:tcW w:w="2552" w:type="dxa"/>
+            <w:tcW w:w="2563" w:type="dxa"/>
           </w:tcPr>
           <w:p>
             <w:pPr>
               <w:cnfStyle w:val="000000000000" w:firstRow="0" w:lastRow="0" w:firstColumn="0" w:lastColumn="0" w:oddVBand="0" w:evenVBand="0" w:oddHBand="0" w:evenHBand="0" w:firstRowFirstColumn="0" w:firstRowLastColumn="0" w:lastRowFirstColumn="0" w:lastRowLastColumn="0"/>
             </w:pPr>
             <w:r>
-              <w:t xml:space="preserve">                    M</w:t>
+              <w:t xml:space="preserve">                    </w:t>
+            </w:r>
+            <w:r>
+              <w:t>B</w:t>
             </w:r>
           </w:p>
         </w:tc>
@@ -1571,11 +1768,12 @@
       <w:tr>
         <w:trPr>
           <w:cnfStyle w:val="000000100000" w:firstRow="0" w:lastRow="0" w:firstColumn="0" w:lastColumn="0" w:oddVBand="0" w:evenVBand="0" w:oddHBand="1" w:evenHBand="0" w:firstRowFirstColumn="0" w:firstRowLastColumn="0" w:lastRowFirstColumn="0" w:lastRowLastColumn="0"/>
+          <w:trHeight w:val="176"/>
         </w:trPr>
         <w:tc>
           <w:tcPr>
             <w:cnfStyle w:val="001000000000" w:firstRow="0" w:lastRow="0" w:firstColumn="1" w:lastColumn="0" w:oddVBand="0" w:evenVBand="0" w:oddHBand="0" w:evenHBand="0" w:firstRowFirstColumn="0" w:firstRowLastColumn="0" w:lastRowFirstColumn="0" w:lastRowLastColumn="0"/>
-            <w:tcW w:w="851" w:type="dxa"/>
+            <w:tcW w:w="855" w:type="dxa"/>
           </w:tcPr>
           <w:p>
             <w:r>
@@ -1585,7 +1783,7 @@
         </w:tc>
         <w:tc>
           <w:tcPr>
-            <w:tcW w:w="3686" w:type="dxa"/>
+            <w:tcW w:w="3702" w:type="dxa"/>
           </w:tcPr>
           <w:p>
             <w:pPr>
@@ -1600,13 +1798,29 @@
                 <w:sz w:val="20"/>
                 <w:szCs w:val="20"/>
               </w:rPr>
-              <w:t xml:space="preserve"> Efetuar updades dos perfis de utilizadores</w:t>
-            </w:r>
-          </w:p>
-        </w:tc>
-        <w:tc>
-          <w:tcPr>
-            <w:tcW w:w="4394" w:type="dxa"/>
+              <w:t xml:space="preserve"> Efetuar </w:t>
+            </w:r>
+            <w:proofErr w:type="spellStart"/>
+            <w:r>
+              <w:rPr>
+                <w:sz w:val="20"/>
+                <w:szCs w:val="20"/>
+              </w:rPr>
+              <w:t>updades</w:t>
+            </w:r>
+            <w:proofErr w:type="spellEnd"/>
+            <w:r>
+              <w:rPr>
+                <w:sz w:val="20"/>
+                <w:szCs w:val="20"/>
+              </w:rPr>
+              <w:t xml:space="preserve"> dos perfis de utilizadores</w:t>
+            </w:r>
+          </w:p>
+        </w:tc>
+        <w:tc>
+          <w:tcPr>
+            <w:tcW w:w="4414" w:type="dxa"/>
           </w:tcPr>
           <w:p>
             <w:pPr>
@@ -1627,7 +1841,7 @@
         </w:tc>
         <w:tc>
           <w:tcPr>
-            <w:tcW w:w="2552" w:type="dxa"/>
+            <w:tcW w:w="2563" w:type="dxa"/>
           </w:tcPr>
           <w:p>
             <w:pPr>
@@ -1640,20 +1854,24 @@
         </w:tc>
       </w:tr>
       <w:tr>
+        <w:trPr>
+          <w:trHeight w:val="673"/>
+        </w:trPr>
         <w:tc>
           <w:tcPr>
             <w:cnfStyle w:val="001000000000" w:firstRow="0" w:lastRow="0" w:firstColumn="1" w:lastColumn="0" w:oddVBand="0" w:evenVBand="0" w:oddHBand="0" w:evenHBand="0" w:firstRowFirstColumn="0" w:firstRowLastColumn="0" w:lastRowFirstColumn="0" w:lastRowLastColumn="0"/>
-            <w:tcW w:w="851" w:type="dxa"/>
-          </w:tcPr>
-          <w:p>
-            <w:r>
+            <w:tcW w:w="855" w:type="dxa"/>
+          </w:tcPr>
+          <w:p>
+            <w:r>
+              <w:lastRenderedPageBreak/>
               <w:t>FR20</w:t>
             </w:r>
           </w:p>
         </w:tc>
         <w:tc>
           <w:tcPr>
-            <w:tcW w:w="3686" w:type="dxa"/>
+            <w:tcW w:w="3702" w:type="dxa"/>
           </w:tcPr>
           <w:p>
             <w:pPr>
@@ -1668,13 +1886,29 @@
                 <w:sz w:val="20"/>
                 <w:szCs w:val="20"/>
               </w:rPr>
-              <w:t>Efetuar updates de planos de treinos</w:t>
-            </w:r>
-          </w:p>
-        </w:tc>
-        <w:tc>
-          <w:tcPr>
-            <w:tcW w:w="4394" w:type="dxa"/>
+              <w:t xml:space="preserve">Efetuar </w:t>
+            </w:r>
+            <w:proofErr w:type="spellStart"/>
+            <w:r>
+              <w:rPr>
+                <w:sz w:val="20"/>
+                <w:szCs w:val="20"/>
+              </w:rPr>
+              <w:t>updates</w:t>
+            </w:r>
+            <w:proofErr w:type="spellEnd"/>
+            <w:r>
+              <w:rPr>
+                <w:sz w:val="20"/>
+                <w:szCs w:val="20"/>
+              </w:rPr>
+              <w:t xml:space="preserve"> de planos de treinos</w:t>
+            </w:r>
+          </w:p>
+        </w:tc>
+        <w:tc>
+          <w:tcPr>
+            <w:tcW w:w="4414" w:type="dxa"/>
           </w:tcPr>
           <w:p>
             <w:pPr>
@@ -1695,7 +1929,7 @@
         </w:tc>
         <w:tc>
           <w:tcPr>
-            <w:tcW w:w="2552" w:type="dxa"/>
+            <w:tcW w:w="2563" w:type="dxa"/>
           </w:tcPr>
           <w:p>
             <w:pPr>
@@ -1710,22 +1944,22 @@
       <w:tr>
         <w:trPr>
           <w:cnfStyle w:val="000000100000" w:firstRow="0" w:lastRow="0" w:firstColumn="0" w:lastColumn="0" w:oddVBand="0" w:evenVBand="0" w:oddHBand="1" w:evenHBand="0" w:firstRowFirstColumn="0" w:firstRowLastColumn="0" w:lastRowFirstColumn="0" w:lastRowLastColumn="0"/>
+          <w:trHeight w:val="565"/>
         </w:trPr>
         <w:tc>
           <w:tcPr>
             <w:cnfStyle w:val="001000000000" w:firstRow="0" w:lastRow="0" w:firstColumn="1" w:lastColumn="0" w:oddVBand="0" w:evenVBand="0" w:oddHBand="0" w:evenHBand="0" w:firstRowFirstColumn="0" w:firstRowLastColumn="0" w:lastRowFirstColumn="0" w:lastRowLastColumn="0"/>
-            <w:tcW w:w="851" w:type="dxa"/>
-          </w:tcPr>
-          <w:p>
-            <w:r>
-              <w:lastRenderedPageBreak/>
+            <w:tcW w:w="855" w:type="dxa"/>
+          </w:tcPr>
+          <w:p>
+            <w:r>
               <w:t>FR21</w:t>
             </w:r>
           </w:p>
         </w:tc>
         <w:tc>
           <w:tcPr>
-            <w:tcW w:w="3686" w:type="dxa"/>
+            <w:tcW w:w="3702" w:type="dxa"/>
           </w:tcPr>
           <w:p>
             <w:pPr>
@@ -1740,13 +1974,29 @@
                 <w:sz w:val="20"/>
                 <w:szCs w:val="20"/>
               </w:rPr>
-              <w:t>Efetuar updates de materiais de treinos</w:t>
-            </w:r>
-          </w:p>
-        </w:tc>
-        <w:tc>
-          <w:tcPr>
-            <w:tcW w:w="4394" w:type="dxa"/>
+              <w:t xml:space="preserve">Efetuar </w:t>
+            </w:r>
+            <w:proofErr w:type="spellStart"/>
+            <w:r>
+              <w:rPr>
+                <w:sz w:val="20"/>
+                <w:szCs w:val="20"/>
+              </w:rPr>
+              <w:t>updates</w:t>
+            </w:r>
+            <w:proofErr w:type="spellEnd"/>
+            <w:r>
+              <w:rPr>
+                <w:sz w:val="20"/>
+                <w:szCs w:val="20"/>
+              </w:rPr>
+              <w:t xml:space="preserve"> de materiais de treinos</w:t>
+            </w:r>
+          </w:p>
+        </w:tc>
+        <w:tc>
+          <w:tcPr>
+            <w:tcW w:w="4414" w:type="dxa"/>
           </w:tcPr>
           <w:p>
             <w:pPr>
@@ -1767,7 +2017,7 @@
         </w:tc>
         <w:tc>
           <w:tcPr>
-            <w:tcW w:w="2552" w:type="dxa"/>
+            <w:tcW w:w="2563" w:type="dxa"/>
           </w:tcPr>
           <w:p>
             <w:pPr>
@@ -1780,10 +2030,13 @@
         </w:tc>
       </w:tr>
       <w:tr>
+        <w:trPr>
+          <w:trHeight w:val="565"/>
+        </w:trPr>
         <w:tc>
           <w:tcPr>
             <w:cnfStyle w:val="001000000000" w:firstRow="0" w:lastRow="0" w:firstColumn="1" w:lastColumn="0" w:oddVBand="0" w:evenVBand="0" w:oddHBand="0" w:evenHBand="0" w:firstRowFirstColumn="0" w:firstRowLastColumn="0" w:lastRowFirstColumn="0" w:lastRowLastColumn="0"/>
-            <w:tcW w:w="851" w:type="dxa"/>
+            <w:tcW w:w="855" w:type="dxa"/>
           </w:tcPr>
           <w:p>
             <w:r>
@@ -1793,7 +2046,7 @@
         </w:tc>
         <w:tc>
           <w:tcPr>
-            <w:tcW w:w="3686" w:type="dxa"/>
+            <w:tcW w:w="3702" w:type="dxa"/>
           </w:tcPr>
           <w:p>
             <w:pPr>
@@ -1808,13 +2061,29 @@
                 <w:sz w:val="20"/>
                 <w:szCs w:val="20"/>
               </w:rPr>
-              <w:t xml:space="preserve">Efetuar updates   de planos de nutrição </w:t>
-            </w:r>
-          </w:p>
-        </w:tc>
-        <w:tc>
-          <w:tcPr>
-            <w:tcW w:w="4394" w:type="dxa"/>
+              <w:t xml:space="preserve">Efetuar </w:t>
+            </w:r>
+            <w:proofErr w:type="spellStart"/>
+            <w:r>
+              <w:rPr>
+                <w:sz w:val="20"/>
+                <w:szCs w:val="20"/>
+              </w:rPr>
+              <w:t>updates</w:t>
+            </w:r>
+            <w:proofErr w:type="spellEnd"/>
+            <w:r>
+              <w:rPr>
+                <w:sz w:val="20"/>
+                <w:szCs w:val="20"/>
+              </w:rPr>
+              <w:t xml:space="preserve">   de planos de nutrição </w:t>
+            </w:r>
+          </w:p>
+        </w:tc>
+        <w:tc>
+          <w:tcPr>
+            <w:tcW w:w="4414" w:type="dxa"/>
           </w:tcPr>
           <w:p>
             <w:pPr>
@@ -1835,7 +2104,7 @@
         </w:tc>
         <w:tc>
           <w:tcPr>
-            <w:tcW w:w="2552" w:type="dxa"/>
+            <w:tcW w:w="2563" w:type="dxa"/>
           </w:tcPr>
           <w:p>
             <w:pPr>
@@ -1850,11 +2119,12 @@
       <w:tr>
         <w:trPr>
           <w:cnfStyle w:val="000000100000" w:firstRow="0" w:lastRow="0" w:firstColumn="0" w:lastColumn="0" w:oddVBand="0" w:evenVBand="0" w:oddHBand="1" w:evenHBand="0" w:firstRowFirstColumn="0" w:firstRowLastColumn="0" w:lastRowFirstColumn="0" w:lastRowLastColumn="0"/>
+          <w:trHeight w:val="565"/>
         </w:trPr>
         <w:tc>
           <w:tcPr>
             <w:cnfStyle w:val="001000000000" w:firstRow="0" w:lastRow="0" w:firstColumn="1" w:lastColumn="0" w:oddVBand="0" w:evenVBand="0" w:oddHBand="0" w:evenHBand="0" w:firstRowFirstColumn="0" w:firstRowLastColumn="0" w:lastRowFirstColumn="0" w:lastRowLastColumn="0"/>
-            <w:tcW w:w="851" w:type="dxa"/>
+            <w:tcW w:w="855" w:type="dxa"/>
           </w:tcPr>
           <w:p>
             <w:r>
@@ -1864,7 +2134,7 @@
         </w:tc>
         <w:tc>
           <w:tcPr>
-            <w:tcW w:w="3686" w:type="dxa"/>
+            <w:tcW w:w="3702" w:type="dxa"/>
           </w:tcPr>
           <w:p>
             <w:pPr>
@@ -1879,13 +2149,29 @@
                 <w:sz w:val="20"/>
                 <w:szCs w:val="20"/>
               </w:rPr>
-              <w:t>Dar um feed-back relativamente aos treinos realizados</w:t>
-            </w:r>
-          </w:p>
-        </w:tc>
-        <w:tc>
-          <w:tcPr>
-            <w:tcW w:w="4394" w:type="dxa"/>
+              <w:t xml:space="preserve">Dar um </w:t>
+            </w:r>
+            <w:proofErr w:type="spellStart"/>
+            <w:r>
+              <w:rPr>
+                <w:sz w:val="20"/>
+                <w:szCs w:val="20"/>
+              </w:rPr>
+              <w:t>feed-back</w:t>
+            </w:r>
+            <w:proofErr w:type="spellEnd"/>
+            <w:r>
+              <w:rPr>
+                <w:sz w:val="20"/>
+                <w:szCs w:val="20"/>
+              </w:rPr>
+              <w:t xml:space="preserve"> relativamente aos treinos realizados</w:t>
+            </w:r>
+          </w:p>
+        </w:tc>
+        <w:tc>
+          <w:tcPr>
+            <w:tcW w:w="4414" w:type="dxa"/>
           </w:tcPr>
           <w:p>
             <w:pPr>
@@ -1900,13 +2186,29 @@
                 <w:sz w:val="20"/>
                 <w:szCs w:val="20"/>
               </w:rPr>
-              <w:t>O sistema permitirá ao utilizador, a dar um feed-back sobre os treinos realizados.</w:t>
-            </w:r>
-          </w:p>
-        </w:tc>
-        <w:tc>
-          <w:tcPr>
-            <w:tcW w:w="2552" w:type="dxa"/>
+              <w:t xml:space="preserve">O sistema permitirá ao utilizador, a dar um </w:t>
+            </w:r>
+            <w:proofErr w:type="spellStart"/>
+            <w:r>
+              <w:rPr>
+                <w:sz w:val="20"/>
+                <w:szCs w:val="20"/>
+              </w:rPr>
+              <w:t>feed-back</w:t>
+            </w:r>
+            <w:proofErr w:type="spellEnd"/>
+            <w:r>
+              <w:rPr>
+                <w:sz w:val="20"/>
+                <w:szCs w:val="20"/>
+              </w:rPr>
+              <w:t xml:space="preserve"> sobre os treinos realizados.</w:t>
+            </w:r>
+          </w:p>
+        </w:tc>
+        <w:tc>
+          <w:tcPr>
+            <w:tcW w:w="2563" w:type="dxa"/>
           </w:tcPr>
           <w:p>
             <w:pPr>
@@ -1922,10 +2224,13 @@
         </w:tc>
       </w:tr>
       <w:tr>
+        <w:trPr>
+          <w:trHeight w:val="565"/>
+        </w:trPr>
         <w:tc>
           <w:tcPr>
             <w:cnfStyle w:val="001000000000" w:firstRow="0" w:lastRow="0" w:firstColumn="1" w:lastColumn="0" w:oddVBand="0" w:evenVBand="0" w:oddHBand="0" w:evenHBand="0" w:firstRowFirstColumn="0" w:firstRowLastColumn="0" w:lastRowFirstColumn="0" w:lastRowLastColumn="0"/>
-            <w:tcW w:w="851" w:type="dxa"/>
+            <w:tcW w:w="855" w:type="dxa"/>
           </w:tcPr>
           <w:p>
             <w:r>
@@ -1935,7 +2240,7 @@
         </w:tc>
         <w:tc>
           <w:tcPr>
-            <w:tcW w:w="3686" w:type="dxa"/>
+            <w:tcW w:w="3702" w:type="dxa"/>
           </w:tcPr>
           <w:p>
             <w:pPr>
@@ -1956,7 +2261,7 @@
         </w:tc>
         <w:tc>
           <w:tcPr>
-            <w:tcW w:w="4394" w:type="dxa"/>
+            <w:tcW w:w="4414" w:type="dxa"/>
           </w:tcPr>
           <w:p>
             <w:pPr>
@@ -1998,7 +2303,7 @@
         </w:tc>
         <w:tc>
           <w:tcPr>
-            <w:tcW w:w="2552" w:type="dxa"/>
+            <w:tcW w:w="2563" w:type="dxa"/>
           </w:tcPr>
           <w:p>
             <w:pPr>
@@ -2013,11 +2318,12 @@
       <w:tr>
         <w:trPr>
           <w:cnfStyle w:val="000000100000" w:firstRow="0" w:lastRow="0" w:firstColumn="0" w:lastColumn="0" w:oddVBand="0" w:evenVBand="0" w:oddHBand="1" w:evenHBand="0" w:firstRowFirstColumn="0" w:firstRowLastColumn="0" w:lastRowFirstColumn="0" w:lastRowLastColumn="0"/>
+          <w:trHeight w:val="565"/>
         </w:trPr>
         <w:tc>
           <w:tcPr>
             <w:cnfStyle w:val="001000000000" w:firstRow="0" w:lastRow="0" w:firstColumn="1" w:lastColumn="0" w:oddVBand="0" w:evenVBand="0" w:oddHBand="0" w:evenHBand="0" w:firstRowFirstColumn="0" w:firstRowLastColumn="0" w:lastRowFirstColumn="0" w:lastRowLastColumn="0"/>
-            <w:tcW w:w="851" w:type="dxa"/>
+            <w:tcW w:w="855" w:type="dxa"/>
           </w:tcPr>
           <w:p>
             <w:r>
@@ -2027,7 +2333,7 @@
         </w:tc>
         <w:tc>
           <w:tcPr>
-            <w:tcW w:w="3686" w:type="dxa"/>
+            <w:tcW w:w="3702" w:type="dxa"/>
           </w:tcPr>
           <w:p>
             <w:pPr>
@@ -2048,7 +2354,7 @@
         </w:tc>
         <w:tc>
           <w:tcPr>
-            <w:tcW w:w="4394" w:type="dxa"/>
+            <w:tcW w:w="4414" w:type="dxa"/>
           </w:tcPr>
           <w:p>
             <w:pPr>
@@ -2069,7 +2375,7 @@
         </w:tc>
         <w:tc>
           <w:tcPr>
-            <w:tcW w:w="2552" w:type="dxa"/>
+            <w:tcW w:w="2563" w:type="dxa"/>
           </w:tcPr>
           <w:p>
             <w:pPr>
@@ -2082,10 +2388,13 @@
         </w:tc>
       </w:tr>
       <w:tr>
+        <w:trPr>
+          <w:trHeight w:val="565"/>
+        </w:trPr>
         <w:tc>
           <w:tcPr>
             <w:cnfStyle w:val="001000000000" w:firstRow="0" w:lastRow="0" w:firstColumn="1" w:lastColumn="0" w:oddVBand="0" w:evenVBand="0" w:oddHBand="0" w:evenHBand="0" w:firstRowFirstColumn="0" w:firstRowLastColumn="0" w:lastRowFirstColumn="0" w:lastRowLastColumn="0"/>
-            <w:tcW w:w="851" w:type="dxa"/>
+            <w:tcW w:w="855" w:type="dxa"/>
           </w:tcPr>
           <w:p>
             <w:r>
@@ -2095,7 +2404,7 @@
         </w:tc>
         <w:tc>
           <w:tcPr>
-            <w:tcW w:w="3686" w:type="dxa"/>
+            <w:tcW w:w="3702" w:type="dxa"/>
           </w:tcPr>
           <w:p>
             <w:pPr>
@@ -2116,7 +2425,7 @@
         </w:tc>
         <w:tc>
           <w:tcPr>
-            <w:tcW w:w="4394" w:type="dxa"/>
+            <w:tcW w:w="4414" w:type="dxa"/>
           </w:tcPr>
           <w:p>
             <w:pPr>
@@ -2137,7 +2446,7 @@
         </w:tc>
         <w:tc>
           <w:tcPr>
-            <w:tcW w:w="2552" w:type="dxa"/>
+            <w:tcW w:w="2563" w:type="dxa"/>
           </w:tcPr>
           <w:p>
             <w:pPr>
@@ -2152,11 +2461,12 @@
       <w:tr>
         <w:trPr>
           <w:cnfStyle w:val="000000100000" w:firstRow="0" w:lastRow="0" w:firstColumn="0" w:lastColumn="0" w:oddVBand="0" w:evenVBand="0" w:oddHBand="1" w:evenHBand="0" w:firstRowFirstColumn="0" w:firstRowLastColumn="0" w:lastRowFirstColumn="0" w:lastRowLastColumn="0"/>
+          <w:trHeight w:val="565"/>
         </w:trPr>
         <w:tc>
           <w:tcPr>
             <w:cnfStyle w:val="001000000000" w:firstRow="0" w:lastRow="0" w:firstColumn="1" w:lastColumn="0" w:oddVBand="0" w:evenVBand="0" w:oddHBand="0" w:evenHBand="0" w:firstRowFirstColumn="0" w:firstRowLastColumn="0" w:lastRowFirstColumn="0" w:lastRowLastColumn="0"/>
-            <w:tcW w:w="851" w:type="dxa"/>
+            <w:tcW w:w="855" w:type="dxa"/>
           </w:tcPr>
           <w:p>
             <w:r>
@@ -2166,7 +2476,7 @@
         </w:tc>
         <w:tc>
           <w:tcPr>
-            <w:tcW w:w="3686" w:type="dxa"/>
+            <w:tcW w:w="3702" w:type="dxa"/>
           </w:tcPr>
           <w:p>
             <w:pPr>
@@ -2187,7 +2497,7 @@
         </w:tc>
         <w:tc>
           <w:tcPr>
-            <w:tcW w:w="4394" w:type="dxa"/>
+            <w:tcW w:w="4414" w:type="dxa"/>
           </w:tcPr>
           <w:p>
             <w:pPr>
@@ -2208,7 +2518,7 @@
         </w:tc>
         <w:tc>
           <w:tcPr>
-            <w:tcW w:w="2552" w:type="dxa"/>
+            <w:tcW w:w="2563" w:type="dxa"/>
           </w:tcPr>
           <w:p>
             <w:pPr>
@@ -2221,10 +2531,13 @@
         </w:tc>
       </w:tr>
       <w:tr>
+        <w:trPr>
+          <w:trHeight w:val="565"/>
+        </w:trPr>
         <w:tc>
           <w:tcPr>
             <w:cnfStyle w:val="001000000000" w:firstRow="0" w:lastRow="0" w:firstColumn="1" w:lastColumn="0" w:oddVBand="0" w:evenVBand="0" w:oddHBand="0" w:evenHBand="0" w:firstRowFirstColumn="0" w:firstRowLastColumn="0" w:lastRowFirstColumn="0" w:lastRowLastColumn="0"/>
-            <w:tcW w:w="851" w:type="dxa"/>
+            <w:tcW w:w="855" w:type="dxa"/>
           </w:tcPr>
           <w:p>
             <w:r>
@@ -2234,7 +2547,7 @@
         </w:tc>
         <w:tc>
           <w:tcPr>
-            <w:tcW w:w="3686" w:type="dxa"/>
+            <w:tcW w:w="3702" w:type="dxa"/>
           </w:tcPr>
           <w:p>
             <w:pPr>
@@ -2255,7 +2568,7 @@
         </w:tc>
         <w:tc>
           <w:tcPr>
-            <w:tcW w:w="4394" w:type="dxa"/>
+            <w:tcW w:w="4414" w:type="dxa"/>
           </w:tcPr>
           <w:p>
             <w:pPr>
@@ -2276,7 +2589,7 @@
         </w:tc>
         <w:tc>
           <w:tcPr>
-            <w:tcW w:w="2552" w:type="dxa"/>
+            <w:tcW w:w="2563" w:type="dxa"/>
           </w:tcPr>
           <w:p>
             <w:pPr>
@@ -2291,11 +2604,12 @@
       <w:tr>
         <w:trPr>
           <w:cnfStyle w:val="000000100000" w:firstRow="0" w:lastRow="0" w:firstColumn="0" w:lastColumn="0" w:oddVBand="0" w:evenVBand="0" w:oddHBand="1" w:evenHBand="0" w:firstRowFirstColumn="0" w:firstRowLastColumn="0" w:lastRowFirstColumn="0" w:lastRowLastColumn="0"/>
+          <w:trHeight w:val="565"/>
         </w:trPr>
         <w:tc>
           <w:tcPr>
             <w:cnfStyle w:val="001000000000" w:firstRow="0" w:lastRow="0" w:firstColumn="1" w:lastColumn="0" w:oddVBand="0" w:evenVBand="0" w:oddHBand="0" w:evenHBand="0" w:firstRowFirstColumn="0" w:firstRowLastColumn="0" w:lastRowFirstColumn="0" w:lastRowLastColumn="0"/>
-            <w:tcW w:w="851" w:type="dxa"/>
+            <w:tcW w:w="855" w:type="dxa"/>
           </w:tcPr>
           <w:p>
             <w:r>
@@ -2305,7 +2619,7 @@
         </w:tc>
         <w:tc>
           <w:tcPr>
-            <w:tcW w:w="3686" w:type="dxa"/>
+            <w:tcW w:w="3702" w:type="dxa"/>
           </w:tcPr>
           <w:p>
             <w:pPr>
@@ -2326,7 +2640,7 @@
         </w:tc>
         <w:tc>
           <w:tcPr>
-            <w:tcW w:w="4394" w:type="dxa"/>
+            <w:tcW w:w="4414" w:type="dxa"/>
           </w:tcPr>
           <w:p>
             <w:pPr>
@@ -2347,23 +2661,29 @@
         </w:tc>
         <w:tc>
           <w:tcPr>
-            <w:tcW w:w="2552" w:type="dxa"/>
+            <w:tcW w:w="2563" w:type="dxa"/>
           </w:tcPr>
           <w:p>
             <w:pPr>
               <w:cnfStyle w:val="000000100000" w:firstRow="0" w:lastRow="0" w:firstColumn="0" w:lastColumn="0" w:oddVBand="0" w:evenVBand="0" w:oddHBand="1" w:evenHBand="0" w:firstRowFirstColumn="0" w:firstRowLastColumn="0" w:lastRowFirstColumn="0" w:lastRowLastColumn="0"/>
             </w:pPr>
             <w:r>
-              <w:t xml:space="preserve">                    M</w:t>
+              <w:t xml:space="preserve">                    </w:t>
+            </w:r>
+            <w:r>
+              <w:t>B</w:t>
             </w:r>
           </w:p>
         </w:tc>
       </w:tr>
       <w:tr>
+        <w:trPr>
+          <w:trHeight w:val="565"/>
+        </w:trPr>
         <w:tc>
           <w:tcPr>
             <w:cnfStyle w:val="001000000000" w:firstRow="0" w:lastRow="0" w:firstColumn="1" w:lastColumn="0" w:oddVBand="0" w:evenVBand="0" w:oddHBand="0" w:evenHBand="0" w:firstRowFirstColumn="0" w:firstRowLastColumn="0" w:lastRowFirstColumn="0" w:lastRowLastColumn="0"/>
-            <w:tcW w:w="851" w:type="dxa"/>
+            <w:tcW w:w="855" w:type="dxa"/>
           </w:tcPr>
           <w:p>
             <w:r>
@@ -2373,7 +2693,7 @@
         </w:tc>
         <w:tc>
           <w:tcPr>
-            <w:tcW w:w="3686" w:type="dxa"/>
+            <w:tcW w:w="3702" w:type="dxa"/>
           </w:tcPr>
           <w:p>
             <w:pPr>
@@ -2394,7 +2714,7 @@
         </w:tc>
         <w:tc>
           <w:tcPr>
-            <w:tcW w:w="4394" w:type="dxa"/>
+            <w:tcW w:w="4414" w:type="dxa"/>
           </w:tcPr>
           <w:p>
             <w:pPr>
@@ -2415,14 +2735,17 @@
         </w:tc>
         <w:tc>
           <w:tcPr>
-            <w:tcW w:w="2552" w:type="dxa"/>
+            <w:tcW w:w="2563" w:type="dxa"/>
           </w:tcPr>
           <w:p>
             <w:pPr>
               <w:cnfStyle w:val="000000000000" w:firstRow="0" w:lastRow="0" w:firstColumn="0" w:lastColumn="0" w:oddVBand="0" w:evenVBand="0" w:oddHBand="0" w:evenHBand="0" w:firstRowFirstColumn="0" w:firstRowLastColumn="0" w:lastRowFirstColumn="0" w:lastRowLastColumn="0"/>
             </w:pPr>
             <w:r>
-              <w:t xml:space="preserve">                    M</w:t>
+              <w:t xml:space="preserve">                    </w:t>
+            </w:r>
+            <w:r>
+              <w:t>B</w:t>
             </w:r>
           </w:p>
         </w:tc>
@@ -2430,11 +2753,12 @@
       <w:tr>
         <w:trPr>
           <w:cnfStyle w:val="000000100000" w:firstRow="0" w:lastRow="0" w:firstColumn="0" w:lastColumn="0" w:oddVBand="0" w:evenVBand="0" w:oddHBand="1" w:evenHBand="0" w:firstRowFirstColumn="0" w:firstRowLastColumn="0" w:lastRowFirstColumn="0" w:lastRowLastColumn="0"/>
+          <w:trHeight w:val="847"/>
         </w:trPr>
         <w:tc>
           <w:tcPr>
             <w:cnfStyle w:val="001000000000" w:firstRow="0" w:lastRow="0" w:firstColumn="1" w:lastColumn="0" w:oddVBand="0" w:evenVBand="0" w:oddHBand="0" w:evenHBand="0" w:firstRowFirstColumn="0" w:firstRowLastColumn="0" w:lastRowFirstColumn="0" w:lastRowLastColumn="0"/>
-            <w:tcW w:w="851" w:type="dxa"/>
+            <w:tcW w:w="855" w:type="dxa"/>
           </w:tcPr>
           <w:p>
             <w:r>
@@ -2444,7 +2768,7 @@
         </w:tc>
         <w:tc>
           <w:tcPr>
-            <w:tcW w:w="3686" w:type="dxa"/>
+            <w:tcW w:w="3702" w:type="dxa"/>
           </w:tcPr>
           <w:p>
             <w:pPr>
@@ -2461,11 +2785,18 @@
               </w:rPr>
               <w:t>Aceder aos feedbacks recebidos</w:t>
             </w:r>
-          </w:p>
-        </w:tc>
-        <w:tc>
-          <w:tcPr>
-            <w:tcW w:w="4394" w:type="dxa"/>
+            <w:r>
+              <w:rPr>
+                <w:sz w:val="20"/>
+                <w:szCs w:val="20"/>
+              </w:rPr>
+              <w:t>(Notificações)</w:t>
+            </w:r>
+          </w:p>
+        </w:tc>
+        <w:tc>
+          <w:tcPr>
+            <w:tcW w:w="4414" w:type="dxa"/>
           </w:tcPr>
           <w:p>
             <w:pPr>
@@ -2486,19 +2817,373 @@
         </w:tc>
         <w:tc>
           <w:tcPr>
-            <w:tcW w:w="2552" w:type="dxa"/>
+            <w:tcW w:w="2563" w:type="dxa"/>
           </w:tcPr>
           <w:p>
             <w:pPr>
               <w:cnfStyle w:val="000000100000" w:firstRow="0" w:lastRow="0" w:firstColumn="0" w:lastColumn="0" w:oddVBand="0" w:evenVBand="0" w:oddHBand="1" w:evenHBand="0" w:firstRowFirstColumn="0" w:firstRowLastColumn="0" w:lastRowFirstColumn="0" w:lastRowLastColumn="0"/>
             </w:pPr>
             <w:r>
-              <w:t xml:space="preserve">                    </w:t>
+              <w:t xml:space="preserve">                    M</w:t>
+            </w:r>
+          </w:p>
+        </w:tc>
+      </w:tr>
+      <w:tr>
+        <w:trPr>
+          <w:trHeight w:val="565"/>
+        </w:trPr>
+        <w:tc>
+          <w:tcPr>
+            <w:cnfStyle w:val="001000000000" w:firstRow="0" w:lastRow="0" w:firstColumn="1" w:lastColumn="0" w:oddVBand="0" w:evenVBand="0" w:oddHBand="0" w:evenHBand="0" w:firstRowFirstColumn="0" w:firstRowLastColumn="0" w:lastRowFirstColumn="0" w:lastRowLastColumn="0"/>
+            <w:tcW w:w="855" w:type="dxa"/>
+          </w:tcPr>
+          <w:p>
+            <w:r>
+              <w:t>FR32</w:t>
+            </w:r>
+          </w:p>
+        </w:tc>
+        <w:tc>
+          <w:tcPr>
+            <w:tcW w:w="3702" w:type="dxa"/>
+          </w:tcPr>
+          <w:p>
+            <w:pPr>
+              <w:cnfStyle w:val="000000000000" w:firstRow="0" w:lastRow="0" w:firstColumn="0" w:lastColumn="0" w:oddVBand="0" w:evenVBand="0" w:oddHBand="0" w:evenHBand="0" w:firstRowFirstColumn="0" w:firstRowLastColumn="0" w:lastRowFirstColumn="0" w:lastRowLastColumn="0"/>
+              <w:rPr>
+                <w:sz w:val="20"/>
+                <w:szCs w:val="20"/>
+              </w:rPr>
+            </w:pPr>
+            <w:r>
+              <w:rPr>
+                <w:sz w:val="20"/>
+                <w:szCs w:val="20"/>
+              </w:rPr>
+              <w:t xml:space="preserve">Aceder ao histórico de golos e resultados </w:t>
+            </w:r>
+          </w:p>
+        </w:tc>
+        <w:tc>
+          <w:tcPr>
+            <w:tcW w:w="4414" w:type="dxa"/>
+          </w:tcPr>
+          <w:p>
+            <w:pPr>
+              <w:cnfStyle w:val="000000000000" w:firstRow="0" w:lastRow="0" w:firstColumn="0" w:lastColumn="0" w:oddVBand="0" w:evenVBand="0" w:oddHBand="0" w:evenHBand="0" w:firstRowFirstColumn="0" w:firstRowLastColumn="0" w:lastRowFirstColumn="0" w:lastRowLastColumn="0"/>
+              <w:rPr>
+                <w:sz w:val="20"/>
+                <w:szCs w:val="20"/>
+              </w:rPr>
+            </w:pPr>
+            <w:r>
+              <w:rPr>
+                <w:sz w:val="20"/>
+                <w:szCs w:val="20"/>
+              </w:rPr>
+              <w:t>O sistema permitirá ao utilizador,  a aceder ao histórico de golos e  resultados da equipa.</w:t>
+            </w:r>
+          </w:p>
+        </w:tc>
+        <w:tc>
+          <w:tcPr>
+            <w:tcW w:w="2563" w:type="dxa"/>
+          </w:tcPr>
+          <w:p>
+            <w:pPr>
+              <w:cnfStyle w:val="000000000000" w:firstRow="0" w:lastRow="0" w:firstColumn="0" w:lastColumn="0" w:oddVBand="0" w:evenVBand="0" w:oddHBand="0" w:evenHBand="0" w:firstRowFirstColumn="0" w:firstRowLastColumn="0" w:lastRowFirstColumn="0" w:lastRowLastColumn="0"/>
+            </w:pPr>
+            <w:r>
+              <w:t xml:space="preserve">                    M</w:t>
+            </w:r>
+          </w:p>
+        </w:tc>
+      </w:tr>
+      <w:tr>
+        <w:trPr>
+          <w:cnfStyle w:val="000000100000" w:firstRow="0" w:lastRow="0" w:firstColumn="0" w:lastColumn="0" w:oddVBand="0" w:evenVBand="0" w:oddHBand="1" w:evenHBand="0" w:firstRowFirstColumn="0" w:firstRowLastColumn="0" w:lastRowFirstColumn="0" w:lastRowLastColumn="0"/>
+          <w:trHeight w:val="565"/>
+        </w:trPr>
+        <w:tc>
+          <w:tcPr>
+            <w:cnfStyle w:val="001000000000" w:firstRow="0" w:lastRow="0" w:firstColumn="1" w:lastColumn="0" w:oddVBand="0" w:evenVBand="0" w:oddHBand="0" w:evenHBand="0" w:firstRowFirstColumn="0" w:firstRowLastColumn="0" w:lastRowFirstColumn="0" w:lastRowLastColumn="0"/>
+            <w:tcW w:w="855" w:type="dxa"/>
+          </w:tcPr>
+          <w:p>
+            <w:r>
+              <w:t>FR33</w:t>
+            </w:r>
+          </w:p>
+        </w:tc>
+        <w:tc>
+          <w:tcPr>
+            <w:tcW w:w="3702" w:type="dxa"/>
+          </w:tcPr>
+          <w:p>
+            <w:pPr>
+              <w:cnfStyle w:val="000000100000" w:firstRow="0" w:lastRow="0" w:firstColumn="0" w:lastColumn="0" w:oddVBand="0" w:evenVBand="0" w:oddHBand="1" w:evenHBand="0" w:firstRowFirstColumn="0" w:firstRowLastColumn="0" w:lastRowFirstColumn="0" w:lastRowLastColumn="0"/>
+              <w:rPr>
+                <w:sz w:val="20"/>
+                <w:szCs w:val="20"/>
+              </w:rPr>
+            </w:pPr>
+            <w:r>
+              <w:rPr>
+                <w:sz w:val="20"/>
+                <w:szCs w:val="20"/>
+              </w:rPr>
+              <w:t xml:space="preserve">Selecionar os treinos por realizar </w:t>
+            </w:r>
+          </w:p>
+        </w:tc>
+        <w:tc>
+          <w:tcPr>
+            <w:tcW w:w="4414" w:type="dxa"/>
+          </w:tcPr>
+          <w:p>
+            <w:pPr>
+              <w:cnfStyle w:val="000000100000" w:firstRow="0" w:lastRow="0" w:firstColumn="0" w:lastColumn="0" w:oddVBand="0" w:evenVBand="0" w:oddHBand="1" w:evenHBand="0" w:firstRowFirstColumn="0" w:firstRowLastColumn="0" w:lastRowFirstColumn="0" w:lastRowLastColumn="0"/>
+              <w:rPr>
+                <w:sz w:val="20"/>
+                <w:szCs w:val="20"/>
+              </w:rPr>
+            </w:pPr>
+            <w:r>
+              <w:rPr>
+                <w:sz w:val="20"/>
+                <w:szCs w:val="20"/>
+              </w:rPr>
+              <w:t>O sistema deverá permitir ao utilizador, a selecionar os treinos por realizar.</w:t>
+            </w:r>
+          </w:p>
+        </w:tc>
+        <w:tc>
+          <w:tcPr>
+            <w:tcW w:w="2563" w:type="dxa"/>
+          </w:tcPr>
+          <w:p>
+            <w:pPr>
+              <w:cnfStyle w:val="000000100000" w:firstRow="0" w:lastRow="0" w:firstColumn="0" w:lastColumn="0" w:oddVBand="0" w:evenVBand="0" w:oddHBand="1" w:evenHBand="0" w:firstRowFirstColumn="0" w:firstRowLastColumn="0" w:lastRowFirstColumn="0" w:lastRowLastColumn="0"/>
+            </w:pPr>
+            <w:r>
+              <w:t xml:space="preserve">                    A</w:t>
+            </w:r>
+          </w:p>
+        </w:tc>
+      </w:tr>
+      <w:tr>
+        <w:trPr>
+          <w:trHeight w:val="565"/>
+        </w:trPr>
+        <w:tc>
+          <w:tcPr>
+            <w:cnfStyle w:val="001000000000" w:firstRow="0" w:lastRow="0" w:firstColumn="1" w:lastColumn="0" w:oddVBand="0" w:evenVBand="0" w:oddHBand="0" w:evenHBand="0" w:firstRowFirstColumn="0" w:firstRowLastColumn="0" w:lastRowFirstColumn="0" w:lastRowLastColumn="0"/>
+            <w:tcW w:w="855" w:type="dxa"/>
+          </w:tcPr>
+          <w:p>
+            <w:r>
+              <w:t>FR34</w:t>
+            </w:r>
+          </w:p>
+        </w:tc>
+        <w:tc>
+          <w:tcPr>
+            <w:tcW w:w="3702" w:type="dxa"/>
+          </w:tcPr>
+          <w:p>
+            <w:pPr>
+              <w:cnfStyle w:val="000000000000" w:firstRow="0" w:lastRow="0" w:firstColumn="0" w:lastColumn="0" w:oddVBand="0" w:evenVBand="0" w:oddHBand="0" w:evenHBand="0" w:firstRowFirstColumn="0" w:firstRowLastColumn="0" w:lastRowFirstColumn="0" w:lastRowLastColumn="0"/>
+              <w:rPr>
+                <w:sz w:val="20"/>
+                <w:szCs w:val="20"/>
+              </w:rPr>
+            </w:pPr>
+            <w:r>
+              <w:rPr>
+                <w:sz w:val="20"/>
+                <w:szCs w:val="20"/>
+              </w:rPr>
+              <w:t>Finalizar treinos</w:t>
+            </w:r>
+          </w:p>
+        </w:tc>
+        <w:tc>
+          <w:tcPr>
+            <w:tcW w:w="4414" w:type="dxa"/>
+          </w:tcPr>
+          <w:p>
+            <w:pPr>
+              <w:cnfStyle w:val="000000000000" w:firstRow="0" w:lastRow="0" w:firstColumn="0" w:lastColumn="0" w:oddVBand="0" w:evenVBand="0" w:oddHBand="0" w:evenHBand="0" w:firstRowFirstColumn="0" w:firstRowLastColumn="0" w:lastRowFirstColumn="0" w:lastRowLastColumn="0"/>
+              <w:rPr>
+                <w:sz w:val="20"/>
+                <w:szCs w:val="20"/>
+              </w:rPr>
+            </w:pPr>
+            <w:r>
+              <w:rPr>
+                <w:sz w:val="20"/>
+                <w:szCs w:val="20"/>
+              </w:rPr>
+              <w:t>O sistema permitirá ao utilizador,  a finalizar os treinos que lhe foram enviados.</w:t>
+            </w:r>
+          </w:p>
+        </w:tc>
+        <w:tc>
+          <w:tcPr>
+            <w:tcW w:w="2563" w:type="dxa"/>
+          </w:tcPr>
+          <w:p>
+            <w:pPr>
+              <w:cnfStyle w:val="000000000000" w:firstRow="0" w:lastRow="0" w:firstColumn="0" w:lastColumn="0" w:oddVBand="0" w:evenVBand="0" w:oddHBand="0" w:evenHBand="0" w:firstRowFirstColumn="0" w:firstRowLastColumn="0" w:lastRowFirstColumn="0" w:lastRowLastColumn="0"/>
+            </w:pPr>
+            <w:r>
+              <w:t xml:space="preserve">                    A</w:t>
+            </w:r>
+          </w:p>
+        </w:tc>
+      </w:tr>
+      <w:tr>
+        <w:trPr>
+          <w:cnfStyle w:val="000000100000" w:firstRow="0" w:lastRow="0" w:firstColumn="0" w:lastColumn="0" w:oddVBand="0" w:evenVBand="0" w:oddHBand="1" w:evenHBand="0" w:firstRowFirstColumn="0" w:firstRowLastColumn="0" w:lastRowFirstColumn="0" w:lastRowLastColumn="0"/>
+          <w:trHeight w:val="565"/>
+        </w:trPr>
+        <w:tc>
+          <w:tcPr>
+            <w:cnfStyle w:val="001000000000" w:firstRow="0" w:lastRow="0" w:firstColumn="1" w:lastColumn="0" w:oddVBand="0" w:evenVBand="0" w:oddHBand="0" w:evenHBand="0" w:firstRowFirstColumn="0" w:firstRowLastColumn="0" w:lastRowFirstColumn="0" w:lastRowLastColumn="0"/>
+            <w:tcW w:w="855" w:type="dxa"/>
+          </w:tcPr>
+          <w:p>
+            <w:r>
+              <w:t>FR35</w:t>
+            </w:r>
+          </w:p>
+        </w:tc>
+        <w:tc>
+          <w:tcPr>
+            <w:tcW w:w="3702" w:type="dxa"/>
+          </w:tcPr>
+          <w:p>
+            <w:pPr>
+              <w:cnfStyle w:val="000000100000" w:firstRow="0" w:lastRow="0" w:firstColumn="0" w:lastColumn="0" w:oddVBand="0" w:evenVBand="0" w:oddHBand="1" w:evenHBand="0" w:firstRowFirstColumn="0" w:firstRowLastColumn="0" w:lastRowFirstColumn="0" w:lastRowLastColumn="0"/>
+              <w:rPr>
+                <w:sz w:val="20"/>
+                <w:szCs w:val="20"/>
+              </w:rPr>
+            </w:pPr>
+            <w:r>
+              <w:rPr>
+                <w:sz w:val="20"/>
+                <w:szCs w:val="20"/>
+              </w:rPr>
+              <w:t xml:space="preserve">Aceder aos planos de treinos(exercícios) realizados </w:t>
             </w:r>
             <w:bookmarkStart w:id="0" w:name="_GoBack"/>
             <w:bookmarkEnd w:id="0"/>
-            <w:r>
-              <w:t>M</w:t>
+          </w:p>
+        </w:tc>
+        <w:tc>
+          <w:tcPr>
+            <w:tcW w:w="4414" w:type="dxa"/>
+          </w:tcPr>
+          <w:p>
+            <w:pPr>
+              <w:cnfStyle w:val="000000100000" w:firstRow="0" w:lastRow="0" w:firstColumn="0" w:lastColumn="0" w:oddVBand="0" w:evenVBand="0" w:oddHBand="1" w:evenHBand="0" w:firstRowFirstColumn="0" w:firstRowLastColumn="0" w:lastRowFirstColumn="0" w:lastRowLastColumn="0"/>
+              <w:rPr>
+                <w:sz w:val="20"/>
+                <w:szCs w:val="20"/>
+              </w:rPr>
+            </w:pPr>
+            <w:r>
+              <w:rPr>
+                <w:sz w:val="20"/>
+                <w:szCs w:val="20"/>
+              </w:rPr>
+              <w:t>O sistema permitirá ao utilizador,  a aceder aos planos de  treinos  realizados.</w:t>
+            </w:r>
+          </w:p>
+        </w:tc>
+        <w:tc>
+          <w:tcPr>
+            <w:tcW w:w="2563" w:type="dxa"/>
+          </w:tcPr>
+          <w:p>
+            <w:pPr>
+              <w:cnfStyle w:val="000000100000" w:firstRow="0" w:lastRow="0" w:firstColumn="0" w:lastColumn="0" w:oddVBand="0" w:evenVBand="0" w:oddHBand="1" w:evenHBand="0" w:firstRowFirstColumn="0" w:firstRowLastColumn="0" w:lastRowFirstColumn="0" w:lastRowLastColumn="0"/>
+            </w:pPr>
+            <w:r>
+              <w:t xml:space="preserve">                    A</w:t>
+            </w:r>
+          </w:p>
+        </w:tc>
+      </w:tr>
+      <w:tr>
+        <w:trPr>
+          <w:trHeight w:val="594"/>
+        </w:trPr>
+        <w:tc>
+          <w:tcPr>
+            <w:cnfStyle w:val="001000000000" w:firstRow="0" w:lastRow="0" w:firstColumn="1" w:lastColumn="0" w:oddVBand="0" w:evenVBand="0" w:oddHBand="0" w:evenHBand="0" w:firstRowFirstColumn="0" w:firstRowLastColumn="0" w:lastRowFirstColumn="0" w:lastRowLastColumn="0"/>
+            <w:tcW w:w="855" w:type="dxa"/>
+          </w:tcPr>
+          <w:p>
+            <w:r>
+              <w:t>FR36</w:t>
+            </w:r>
+          </w:p>
+        </w:tc>
+        <w:tc>
+          <w:tcPr>
+            <w:tcW w:w="3702" w:type="dxa"/>
+          </w:tcPr>
+          <w:p>
+            <w:pPr>
+              <w:cnfStyle w:val="000000000000" w:firstRow="0" w:lastRow="0" w:firstColumn="0" w:lastColumn="0" w:oddVBand="0" w:evenVBand="0" w:oddHBand="0" w:evenHBand="0" w:firstRowFirstColumn="0" w:firstRowLastColumn="0" w:lastRowFirstColumn="0" w:lastRowLastColumn="0"/>
+              <w:rPr>
+                <w:sz w:val="20"/>
+                <w:szCs w:val="20"/>
+              </w:rPr>
+            </w:pPr>
+            <w:r>
+              <w:rPr>
+                <w:sz w:val="20"/>
+                <w:szCs w:val="20"/>
+              </w:rPr>
+              <w:t>Configurar calendário  desportivo</w:t>
+            </w:r>
+          </w:p>
+        </w:tc>
+        <w:tc>
+          <w:tcPr>
+            <w:tcW w:w="4414" w:type="dxa"/>
+          </w:tcPr>
+          <w:p>
+            <w:pPr>
+              <w:cnfStyle w:val="000000000000" w:firstRow="0" w:lastRow="0" w:firstColumn="0" w:lastColumn="0" w:oddVBand="0" w:evenVBand="0" w:oddHBand="0" w:evenHBand="0" w:firstRowFirstColumn="0" w:firstRowLastColumn="0" w:lastRowFirstColumn="0" w:lastRowLastColumn="0"/>
+              <w:rPr>
+                <w:sz w:val="20"/>
+                <w:szCs w:val="20"/>
+              </w:rPr>
+            </w:pPr>
+            <w:r>
+              <w:rPr>
+                <w:sz w:val="20"/>
+                <w:szCs w:val="20"/>
+              </w:rPr>
+              <w:t>O sistema permitirá ao utilizador,  a configurar o calendário desportivo da equipa.</w:t>
+            </w:r>
+          </w:p>
+        </w:tc>
+        <w:tc>
+          <w:tcPr>
+            <w:tcW w:w="2563" w:type="dxa"/>
+          </w:tcPr>
+          <w:p>
+            <w:pPr>
+              <w:cnfStyle w:val="000000000000" w:firstRow="0" w:lastRow="0" w:firstColumn="0" w:lastColumn="0" w:oddVBand="0" w:evenVBand="0" w:oddHBand="0" w:evenHBand="0" w:firstRowFirstColumn="0" w:firstRowLastColumn="0" w:lastRowFirstColumn="0" w:lastRowLastColumn="0"/>
+            </w:pPr>
+            <w:r>
+              <w:t xml:space="preserve">                    M</w:t>
             </w:r>
           </w:p>
         </w:tc>
@@ -7665,7 +8350,7 @@
 </file>
 
 <file path=customXml/itemProps1.xml><?xml version="1.0" encoding="utf-8"?>
-<ds:datastoreItem xmlns:ds="http://schemas.openxmlformats.org/officeDocument/2006/customXml" ds:itemID="{FC655C6B-49BD-4848-97C7-3A94E2678479}">
+<ds:datastoreItem xmlns:ds="http://schemas.openxmlformats.org/officeDocument/2006/customXml" ds:itemID="{84C4D179-1C1D-8F49-A923-1EA2B147F249}">
   <ds:schemaRefs>
     <ds:schemaRef ds:uri="http://schemas.openxmlformats.org/officeDocument/2006/bibliography"/>
   </ds:schemaRefs>

</xml_diff>